<commit_message>
added a new ABOUT ME.docx
</commit_message>
<xml_diff>
--- a/ABOUT ME.docx
+++ b/ABOUT ME.docx
@@ -5,16 +5,36 @@
     <w:p>
       <w:pPr>
         <w:ind w:left="2160" w:firstLine="720"/>
+        <w:rPr>
+          <w:rFonts w:ascii="Baskerville Old Face" w:hAnsi="Baskerville Old Face"/>
+        </w:rPr>
       </w:pPr>
-      <w:bookmarkStart w:id="0" w:name="_GoBack"/>
-      <w:bookmarkEnd w:id="0"/>
       <w:r>
+        <w:rPr>
+          <w:rFonts w:ascii="Baskerville Old Face" w:hAnsi="Baskerville Old Face"/>
+        </w:rPr>
         <w:t xml:space="preserve">ABOUT ME </w:t>
       </w:r>
     </w:p>
     <w:p>
+      <w:pPr>
+        <w:rPr>
+          <w:rFonts w:ascii="Comic Sans MS" w:hAnsi="Comic Sans MS"/>
+        </w:rPr>
+      </w:pPr>
       <w:r>
-        <w:t>Passion driven towards providing quality services with dynamism in an environment where skills are nurtured and optimized, contributing effectively to the best of my ability to the organizational success.</w:t>
+        <w:rPr>
+          <w:rFonts w:ascii="Comic Sans MS" w:hAnsi="Comic Sans MS"/>
+        </w:rPr>
+        <w:t xml:space="preserve">I am passionately driven to provide quality services with dynamism in an environment that nurtures and optimizes skills, contributing effectively to organizational success. With a consistently positive attitude towards </w:t>
+      </w:r>
+      <w:bookmarkStart w:id="0" w:name="_GoBack"/>
+      <w:bookmarkEnd w:id="0"/>
+      <w:r>
+        <w:rPr>
+          <w:rFonts w:ascii="Comic Sans MS" w:hAnsi="Comic Sans MS"/>
+        </w:rPr>
+        <w:t>work and a can-do spirit essential for any team, I have extensive experience in business administration. Now, I am eager to transition into the tech industry as I undergo training with Testify Ltd. My expectations are high as I have collaborated with exceptional individuals who have shared their knowledge with me, and I am confident in securing a software testing QA role soon.</w:t>
       </w:r>
     </w:p>
     <w:sectPr>
@@ -190,7 +210,6 @@
   <w:style w:type="character" w:default="1" w:styleId="DefaultParagraphFont">
     <w:name w:val="Default Paragraph Font"/>
     <w:uiPriority w:val="1"/>
-    <w:semiHidden/>
     <w:unhideWhenUsed/>
   </w:style>
   <w:style w:type="table" w:default="1" w:styleId="TableNormal">
@@ -380,7 +399,6 @@
   <w:style w:type="character" w:default="1" w:styleId="DefaultParagraphFont">
     <w:name w:val="Default Paragraph Font"/>
     <w:uiPriority w:val="1"/>
-    <w:semiHidden/>
     <w:unhideWhenUsed/>
   </w:style>
   <w:style w:type="table" w:default="1" w:styleId="TableNormal">

</xml_diff>